<commit_message>
fixing some css issues with comments
</commit_message>
<xml_diff>
--- a/oop-agreement.docx
+++ b/oop-agreement.docx
@@ -759,7 +759,7 @@
     </w:lvl>
   </w:abstractNum>
   <w:abstractNum w:abstractNumId="990">
-    <w:nsid w:val="c5454bbb"/>
+    <w:nsid w:val="e476853f"/>
     <w:multiLevelType w:val="multilevel"/>
     <w:lvl w:ilvl="0">
       <w:numFmt w:val="bullet"/>
@@ -840,7 +840,7 @@
     </w:lvl>
   </w:abstractNum>
   <w:abstractNum w:abstractNumId="991">
-    <w:nsid w:val="d76638c9"/>
+    <w:nsid w:val="6f18a661"/>
     <w:multiLevelType w:val="multilevel"/>
     <w:lvl w:ilvl="0">
       <w:numFmt w:val="bullet"/>

</xml_diff>